<commit_message>
Add individual requirements doc
</commit_message>
<xml_diff>
--- a/reports/Student #2/02 - Requirements - Student #2.docx
+++ b/reports/Student #2/02 - Requirements - Student #2.docx
@@ -637,12 +637,14 @@
                   </w:rPr>
                   <w:t xml:space="preserve">, </w:t>
                 </w:r>
+                <w:proofErr w:type="gramStart"/>
                 <w:r>
                   <w:rPr>
                     <w:rFonts w:asciiTheme="majorHAnsi" w:hAnsiTheme="majorHAnsi" w:cstheme="majorHAnsi"/>
                   </w:rPr>
                   <w:t>2025</w:t>
                 </w:r>
+                <w:proofErr w:type="gramEnd"/>
                 <w:r>
                   <w:rPr>
                     <w:rFonts w:asciiTheme="majorHAnsi" w:hAnsiTheme="majorHAnsi" w:cstheme="majorHAnsi"/>
@@ -9569,6 +9571,7 @@
     <w:rsid w:val="002955BA"/>
     <w:rsid w:val="002B01EF"/>
     <w:rsid w:val="002C5B10"/>
+    <w:rsid w:val="002F1C3E"/>
     <w:rsid w:val="00362E40"/>
     <w:rsid w:val="003936CA"/>
     <w:rsid w:val="004209F9"/>
@@ -9604,6 +9607,7 @@
     <w:rsid w:val="00DC72FB"/>
     <w:rsid w:val="00DD70FC"/>
     <w:rsid w:val="00E25325"/>
+    <w:rsid w:val="00E5436D"/>
     <w:rsid w:val="00EA1B9C"/>
     <w:rsid w:val="00ED34A4"/>
     <w:rsid w:val="00ED3D0C"/>

</xml_diff>

<commit_message>
Add individual requirement doc
</commit_message>
<xml_diff>
--- a/reports/Student #2/02 - Requirements - Student #2.docx
+++ b/reports/Student #2/02 - Requirements - Student #2.docx
@@ -637,14 +637,12 @@
                   </w:rPr>
                   <w:t xml:space="preserve">, </w:t>
                 </w:r>
-                <w:proofErr w:type="gramStart"/>
                 <w:r>
                   <w:rPr>
                     <w:rFonts w:asciiTheme="majorHAnsi" w:hAnsiTheme="majorHAnsi" w:cstheme="majorHAnsi"/>
                   </w:rPr>
                   <w:t>2025</w:t>
                 </w:r>
-                <w:proofErr w:type="gramEnd"/>
                 <w:r>
                   <w:rPr>
                     <w:rFonts w:asciiTheme="majorHAnsi" w:hAnsiTheme="majorHAnsi" w:cstheme="majorHAnsi"/>
@@ -9571,7 +9569,6 @@
     <w:rsid w:val="002955BA"/>
     <w:rsid w:val="002B01EF"/>
     <w:rsid w:val="002C5B10"/>
-    <w:rsid w:val="002F1C3E"/>
     <w:rsid w:val="00362E40"/>
     <w:rsid w:val="003936CA"/>
     <w:rsid w:val="004209F9"/>
@@ -9607,7 +9604,6 @@
     <w:rsid w:val="00DC72FB"/>
     <w:rsid w:val="00DD70FC"/>
     <w:rsid w:val="00E25325"/>
-    <w:rsid w:val="00E5436D"/>
     <w:rsid w:val="00EA1B9C"/>
     <w:rsid w:val="00ED34A4"/>
     <w:rsid w:val="00ED3D0C"/>

</xml_diff>